<commit_message>
1.add delete queue pointer.2 add return define 3.delete isFull & isEmpty func
</commit_message>
<xml_diff>
--- a/测试分析.docx
+++ b/测试分析.docx
@@ -96,8 +96,6 @@
         </w:rPr>
         <w:t>的</w:t>
       </w:r>
-      <w:bookmarkStart w:id="0" w:name="_GoBack"/>
-      <w:bookmarkEnd w:id="0"/>
       <w:r>
         <w:rPr>
           <w:rFonts w:hint="eastAsia"/>
@@ -426,7 +424,19 @@
         <w:rPr>
           <w:rFonts w:hint="eastAsia"/>
         </w:rPr>
-        <w:t>函数是个系统调用，比较占用资源，为了得到更精确的结果，打印过程一律关闭。程序只会在最后把结果打印出来，个人想看到中介结果的话，可以单独打开。怎样关闭/打开打印请查阅r</w:t>
+        <w:t>函数是个系统调用，比较占用资源，为了得到更精确的结果，打印过程一律关闭。程序只会在最后把结果打印出来，个人想看到中介结果的话，可以单独打开。</w:t>
+      </w:r>
+      <w:r>
+        <w:rPr>
+          <w:rFonts w:hint="eastAsia"/>
+        </w:rPr>
+        <w:t>如何</w:t>
+      </w:r>
+      <w:r>
+        <w:rPr>
+          <w:rFonts w:hint="eastAsia"/>
+        </w:rPr>
+        <w:t>关闭/打开打印请查阅r</w:t>
       </w:r>
       <w:r>
         <w:t>eadme</w:t>
@@ -4413,7 +4423,44 @@
           <w:rFonts w:hint="eastAsia"/>
           <w:b/>
         </w:rPr>
-        <w:t>分析：从以上结论分析得出，多CPU能够使多个线程平均分配到不同的CPU上执行，是真正的并行执行，1个CPU对应一个线程，减少线程的切换，从而达到提高性能的目的</w:t>
+        <w:t>分析：从以上结论分析得出，多CPU能够使多个线程平均分配到不同的CPU上执行，是真正的并行执行</w:t>
+      </w:r>
+      <w:r>
+        <w:rPr>
+          <w:rFonts w:hint="eastAsia"/>
+          <w:b/>
+        </w:rPr>
+        <w:t>，</w:t>
+      </w:r>
+      <w:r>
+        <w:rPr>
+          <w:rFonts w:hint="eastAsia"/>
+          <w:b/>
+        </w:rPr>
+        <w:t>1个</w:t>
+      </w:r>
+      <w:r>
+        <w:rPr>
+          <w:rFonts w:hint="eastAsia"/>
+          <w:b/>
+        </w:rPr>
+        <w:t>核</w:t>
+      </w:r>
+      <w:r>
+        <w:rPr>
+          <w:rFonts w:hint="eastAsia"/>
+          <w:b/>
+        </w:rPr>
+        <w:t>对</w:t>
+      </w:r>
+      <w:bookmarkStart w:id="0" w:name="_GoBack"/>
+      <w:bookmarkEnd w:id="0"/>
+      <w:r>
+        <w:rPr>
+          <w:rFonts w:hint="eastAsia"/>
+          <w:b/>
+        </w:rPr>
+        <w:t>应一个线程，减少线程的切换，从而达到提高性能的目的</w:t>
       </w:r>
       <w:r>
         <w:rPr>
@@ -4427,7 +4474,21 @@
           <w:rFonts w:hint="eastAsia"/>
           <w:b/>
         </w:rPr>
-        <w:t>而单核CPU是多个线程轮流执行，由操作系统根据时间片轮流调度，多个线程轮流切换，不可避免的带来性能上的损失。</w:t>
+        <w:t>而单核CPU是多个线程轮流执行，由操作系统根据时间片轮流调度，多个线程轮流切换，</w:t>
+      </w:r>
+      <w:r>
+        <w:rPr>
+          <w:rFonts w:hint="eastAsia"/>
+          <w:b/>
+        </w:rPr>
+        <w:t>明显占用资源，竞争资源，</w:t>
+      </w:r>
+      <w:r>
+        <w:rPr>
+          <w:rFonts w:hint="eastAsia"/>
+          <w:b/>
+        </w:rPr>
+        <w:t>不可避免的带来性能上的损失。</w:t>
       </w:r>
     </w:p>
     <w:p>

</xml_diff>